<commit_message>
Modifier config routeurs et optimiser diagramme logique Mandat 1
</commit_message>
<xml_diff>
--- a/Travail 2.docx
+++ b/Travail 2.docx
@@ -78,8 +78,290 @@
       </w:pPr>
     </w:p>
     <w:p>
+      <w:pPr>
+        <w:jc w:val="center"/>
+        <w:rPr>
+          <w:b/>
+          <w:u w:val="single"/>
+        </w:rPr>
+      </w:pPr>
+      <w:r>
+        <w:rPr>
+          <w:b/>
+          <w:u w:val="single"/>
+        </w:rPr>
+        <w:lastRenderedPageBreak/>
+        <w:t>MANDAT 1</w:t>
+      </w:r>
+    </w:p>
+    <w:p>
+      <w:pPr>
+        <w:jc w:val="center"/>
+        <w:rPr>
+          <w:u w:val="single"/>
+        </w:rPr>
+      </w:pPr>
+      <w:r>
+        <w:rPr>
+          <w:u w:val="single"/>
+        </w:rPr>
+        <w:t>Diagramme Logique</w:t>
+      </w:r>
+    </w:p>
+    <w:p>
+      <w:pPr>
+        <w:jc w:val="center"/>
+        <w:rPr>
+          <w:u w:val="single"/>
+        </w:rPr>
+      </w:pPr>
+      <w:r>
+        <w:object w:dxaOrig="9105" w:dyaOrig="6811">
+          <v:shapetype id="_x0000_t75" coordsize="21600,21600" o:spt="75" o:preferrelative="t" path="m@4@5l@4@11@9@11@9@5xe" filled="f" stroked="f">
+            <v:stroke joinstyle="miter"/>
+            <v:formulas>
+              <v:f eqn="if lineDrawn pixelLineWidth 0"/>
+              <v:f eqn="sum @0 1 0"/>
+              <v:f eqn="sum 0 0 @1"/>
+              <v:f eqn="prod @2 1 2"/>
+              <v:f eqn="prod @3 21600 pixelWidth"/>
+              <v:f eqn="prod @3 21600 pixelHeight"/>
+              <v:f eqn="sum @0 0 1"/>
+              <v:f eqn="prod @6 1 2"/>
+              <v:f eqn="prod @7 21600 pixelWidth"/>
+              <v:f eqn="sum @8 21600 0"/>
+              <v:f eqn="prod @7 21600 pixelHeight"/>
+              <v:f eqn="sum @10 21600 0"/>
+            </v:formulas>
+            <v:path o:extrusionok="f" gradientshapeok="t" o:connecttype="rect"/>
+            <o:lock v:ext="edit" aspectratio="t"/>
+          </v:shapetype>
+          <v:shape id="_x0000_i1028" type="#_x0000_t75" style="width:431.35pt;height:323.05pt" o:ole="">
+            <v:imagedata r:id="rId5" o:title=""/>
+          </v:shape>
+          <o:OLEObject Type="Embed" ProgID="Visio.Drawing.15" ShapeID="_x0000_i1028" DrawAspect="Content" ObjectID="_1604659364" r:id="rId6"/>
+        </w:object>
+      </w:r>
+    </w:p>
+    <w:p>
+      <w:pPr>
+        <w:jc w:val="center"/>
+        <w:rPr>
+          <w:u w:val="single"/>
+        </w:rPr>
+      </w:pPr>
+      <w:r>
+        <w:rPr>
+          <w:u w:val="single"/>
+        </w:rPr>
+        <w:t>Tests effectués</w:t>
+      </w:r>
+    </w:p>
+    <w:p>
+      <w:pPr>
+        <w:jc w:val="both"/>
+        <w:rPr>
+          <w:b/>
+          <w:u w:val="single"/>
+        </w:rPr>
+      </w:pPr>
+      <w:r>
+        <w:t>Vu que nous n’avions pas aucune liste d’accès et de réseaux virtuels, nous nous avons assurés que chacun des postes recevaient des adresses DHCP et qu’ils pouvaient communiquer entre eux. En</w:t>
+      </w:r>
+      <w:r>
+        <w:t xml:space="preserve"> utilisant un </w:t>
+      </w:r>
       <w:bookmarkStart w:id="0" w:name="_GoBack"/>
+      <w:r>
+        <w:rPr>
+          <w:i/>
+        </w:rPr>
+        <w:t>P</w:t>
+      </w:r>
+      <w:r>
+        <w:rPr>
+          <w:i/>
+        </w:rPr>
+        <w:t>ing</w:t>
+      </w:r>
       <w:bookmarkEnd w:id="0"/>
+      <w:r>
+        <w:t xml:space="preserve">, nous avons établi une communication entre un poste de Beauceville aux serveurs, à d’autres poste du côté de Lévis, ainsi qu’entre eux dans le même bâtiment. </w:t>
+      </w:r>
+      <w:r>
+        <w:rPr>
+          <w:b/>
+          <w:u w:val="single"/>
+        </w:rPr>
+        <w:br w:type="page"/>
+      </w:r>
+    </w:p>
+    <w:p>
+      <w:pPr>
+        <w:jc w:val="center"/>
+        <w:rPr>
+          <w:b/>
+          <w:u w:val="single"/>
+        </w:rPr>
+      </w:pPr>
+      <w:r>
+        <w:rPr>
+          <w:b/>
+          <w:u w:val="single"/>
+        </w:rPr>
+        <w:lastRenderedPageBreak/>
+        <w:t>MANDAT 2</w:t>
+      </w:r>
+      <w:r>
+        <w:rPr>
+          <w:b/>
+          <w:u w:val="single"/>
+        </w:rPr>
+        <w:t xml:space="preserve"> </w:t>
+      </w:r>
+    </w:p>
+    <w:p>
+      <w:pPr>
+        <w:jc w:val="center"/>
+        <w:rPr>
+          <w:u w:val="single"/>
+        </w:rPr>
+      </w:pPr>
+      <w:r>
+        <w:rPr>
+          <w:u w:val="single"/>
+        </w:rPr>
+        <w:t>Diagramme Logique</w:t>
+      </w:r>
+    </w:p>
+    <w:p>
+      <w:pPr>
+        <w:jc w:val="center"/>
+        <w:rPr>
+          <w:u w:val="single"/>
+        </w:rPr>
+      </w:pPr>
+      <w:r>
+        <w:object w:dxaOrig="16201" w:dyaOrig="11581">
+          <v:shape id="_x0000_i1030" type="#_x0000_t75" style="width:6in;height:308.65pt" o:ole="">
+            <v:imagedata r:id="rId7" o:title=""/>
+          </v:shape>
+          <o:OLEObject Type="Embed" ProgID="Visio.Drawing.15" ShapeID="_x0000_i1030" DrawAspect="Content" ObjectID="_1604659365" r:id="rId8"/>
+        </w:object>
+      </w:r>
+    </w:p>
+    <w:p>
+      <w:pPr>
+        <w:jc w:val="center"/>
+        <w:rPr>
+          <w:u w:val="single"/>
+        </w:rPr>
+      </w:pPr>
+      <w:r>
+        <w:rPr>
+          <w:u w:val="single"/>
+        </w:rPr>
+        <w:t>Tests effectués</w:t>
+      </w:r>
+    </w:p>
+    <w:p>
+      <w:pPr>
+        <w:jc w:val="center"/>
+        <w:rPr>
+          <w:b/>
+          <w:u w:val="single"/>
+        </w:rPr>
+      </w:pPr>
+      <w:r>
+        <w:rPr>
+          <w:b/>
+          <w:u w:val="single"/>
+        </w:rPr>
+        <w:br w:type="page"/>
+      </w:r>
+    </w:p>
+    <w:p>
+      <w:pPr>
+        <w:jc w:val="center"/>
+        <w:rPr>
+          <w:b/>
+          <w:u w:val="single"/>
+        </w:rPr>
+      </w:pPr>
+      <w:r>
+        <w:rPr>
+          <w:b/>
+          <w:u w:val="single"/>
+        </w:rPr>
+        <w:lastRenderedPageBreak/>
+        <w:t>MANDAT 3</w:t>
+      </w:r>
+      <w:r>
+        <w:rPr>
+          <w:b/>
+          <w:u w:val="single"/>
+        </w:rPr>
+        <w:t xml:space="preserve"> </w:t>
+      </w:r>
+    </w:p>
+    <w:p>
+      <w:pPr>
+        <w:jc w:val="center"/>
+        <w:rPr>
+          <w:u w:val="single"/>
+        </w:rPr>
+      </w:pPr>
+      <w:r>
+        <w:rPr>
+          <w:u w:val="single"/>
+        </w:rPr>
+        <w:t>Diagramme Physique</w:t>
+      </w:r>
+    </w:p>
+    <w:p>
+      <w:pPr>
+        <w:jc w:val="center"/>
+        <w:rPr>
+          <w:u w:val="single"/>
+        </w:rPr>
+      </w:pPr>
+      <w:r>
+        <w:rPr>
+          <w:u w:val="single"/>
+        </w:rPr>
+        <w:t>Diagramme Logique</w:t>
+      </w:r>
+    </w:p>
+    <w:p>
+      <w:pPr>
+        <w:jc w:val="center"/>
+        <w:rPr>
+          <w:u w:val="single"/>
+        </w:rPr>
+      </w:pPr>
+      <w:r>
+        <w:rPr>
+          <w:u w:val="single"/>
+        </w:rPr>
+        <w:t>Tests effectués</w:t>
+      </w:r>
+    </w:p>
+    <w:p>
+      <w:pPr>
+        <w:jc w:val="center"/>
+        <w:rPr>
+          <w:b/>
+          <w:u w:val="single"/>
+        </w:rPr>
+      </w:pPr>
+    </w:p>
+    <w:p>
+      <w:pPr>
+        <w:jc w:val="center"/>
+        <w:rPr>
+          <w:u w:val="single"/>
+        </w:rPr>
+      </w:pPr>
     </w:p>
     <w:sectPr>
       <w:pgSz w:w="12240" w:h="15840"/>
@@ -781,7 +1063,7 @@
 </file>
 
 <file path=customXml/itemProps1.xml><?xml version="1.0" encoding="utf-8"?>
-<ds:datastoreItem xmlns:ds="http://schemas.openxmlformats.org/officeDocument/2006/customXml" ds:itemID="{E70CD602-42E9-4F5A-97BE-9C8BB61B6019}">
+<ds:datastoreItem xmlns:ds="http://schemas.openxmlformats.org/officeDocument/2006/customXml" ds:itemID="{275CB237-C3D2-4C9A-912F-DC9032244C51}">
   <ds:schemaRefs>
     <ds:schemaRef ds:uri="http://schemas.openxmlformats.org/officeDocument/2006/bibliography"/>
   </ds:schemaRefs>

</xml_diff>

<commit_message>
Inséré mandat 2 corrigé dans word
</commit_message>
<xml_diff>
--- a/Travail 2.docx
+++ b/Travail 2.docx
@@ -136,10 +136,10 @@
             <v:path o:extrusionok="f" gradientshapeok="t" o:connecttype="rect"/>
             <o:lock v:ext="edit" aspectratio="t"/>
           </v:shapetype>
-          <v:shape id="_x0000_i1025" type="#_x0000_t75" style="width:450.25pt;height:283.45pt" o:ole="">
+          <v:shape id="_x0000_i1025" type="#_x0000_t75" style="width:449.85pt;height:283.4pt" o:ole="">
             <v:imagedata r:id="rId5" o:title=""/>
           </v:shape>
-          <o:OLEObject Type="Embed" ProgID="Visio.Drawing.15" ShapeID="_x0000_i1025" DrawAspect="Content" ObjectID="_1604942923" r:id="rId6"/>
+          <o:OLEObject Type="Embed" ProgID="Visio.Drawing.15" ShapeID="_x0000_i1025" DrawAspect="Content" ObjectID="_1604943404" r:id="rId6"/>
         </w:object>
       </w:r>
     </w:p>
@@ -240,11 +240,11 @@
         </w:rPr>
       </w:pPr>
       <w:r>
-        <w:object w:dxaOrig="16201" w:dyaOrig="11590">
-          <v:shape id="_x0000_i1029" type="#_x0000_t75" style="width:457.05pt;height:326.3pt" o:ole="">
+        <w:object w:dxaOrig="16201" w:dyaOrig="11581">
+          <v:shape id="_x0000_i1029" type="#_x0000_t75" style="width:6in;height:308.75pt" o:ole="">
             <v:imagedata r:id="rId7" o:title=""/>
           </v:shape>
-          <o:OLEObject Type="Embed" ProgID="Visio.Drawing.15" ShapeID="_x0000_i1029" DrawAspect="Content" ObjectID="_1604942924" r:id="rId8"/>
+          <o:OLEObject Type="Embed" ProgID="Visio.Drawing.15" ShapeID="_x0000_i1029" DrawAspect="Content" ObjectID="_1604943405" r:id="rId8"/>
         </w:object>
       </w:r>
     </w:p>
@@ -401,10 +401,10 @@
       </w:pPr>
       <w:r>
         <w:object w:dxaOrig="19490" w:dyaOrig="11590">
-          <v:shape id="_x0000_i1033" type="#_x0000_t75" style="width:431.55pt;height:256.55pt" o:ole="">
+          <v:shape id="_x0000_i1027" type="#_x0000_t75" style="width:431.4pt;height:256.9pt" o:ole="">
             <v:imagedata r:id="rId10" o:title=""/>
           </v:shape>
-          <o:OLEObject Type="Embed" ProgID="Visio.Drawing.15" ShapeID="_x0000_i1033" DrawAspect="Content" ObjectID="_1604942925" r:id="rId11"/>
+          <o:OLEObject Type="Embed" ProgID="Visio.Drawing.15" ShapeID="_x0000_i1027" DrawAspect="Content" ObjectID="_1604943406" r:id="rId11"/>
         </w:object>
       </w:r>
     </w:p>
@@ -580,6 +580,7 @@
     <w:lsdException w:name="HTML Sample" w:semiHidden="1" w:unhideWhenUsed="1"/>
     <w:lsdException w:name="HTML Typewriter" w:semiHidden="1" w:unhideWhenUsed="1"/>
     <w:lsdException w:name="HTML Variable" w:semiHidden="1" w:unhideWhenUsed="1"/>
+    <w:lsdException w:name="Normal Table" w:semiHidden="1" w:unhideWhenUsed="1"/>
     <w:lsdException w:name="annotation subject" w:semiHidden="1" w:unhideWhenUsed="1"/>
     <w:lsdException w:name="No List" w:semiHidden="1" w:unhideWhenUsed="1"/>
     <w:lsdException w:name="Outline List 1" w:semiHidden="1" w:unhideWhenUsed="1"/>
@@ -623,8 +624,10 @@
     <w:lsdException w:name="Table Elegant" w:semiHidden="1" w:unhideWhenUsed="1"/>
     <w:lsdException w:name="Table Professional" w:semiHidden="1" w:unhideWhenUsed="1"/>
     <w:lsdException w:name="Table Subtle 1" w:semiHidden="1" w:unhideWhenUsed="1"/>
+    <w:lsdException w:name="Table Subtle 2" w:semiHidden="1" w:unhideWhenUsed="1"/>
     <w:lsdException w:name="Table Web 1" w:semiHidden="1" w:unhideWhenUsed="1"/>
     <w:lsdException w:name="Table Web 2" w:semiHidden="1" w:unhideWhenUsed="1"/>
+    <w:lsdException w:name="Table Web 3" w:semiHidden="1" w:unhideWhenUsed="1"/>
     <w:lsdException w:name="Balloon Text" w:semiHidden="1" w:unhideWhenUsed="1"/>
     <w:lsdException w:name="Table Grid" w:uiPriority="39"/>
     <w:lsdException w:name="Table Theme" w:semiHidden="1" w:unhideWhenUsed="1"/>
@@ -852,13 +855,13 @@
     <w:name w:val="Normal"/>
     <w:qFormat/>
   </w:style>
-  <w:style w:type="character" w:default="1" w:styleId="Policepardfaut">
+  <w:style w:type="character" w:default="1" w:styleId="DefaultParagraphFont">
     <w:name w:val="Default Paragraph Font"/>
     <w:uiPriority w:val="1"/>
     <w:semiHidden/>
     <w:unhideWhenUsed/>
   </w:style>
-  <w:style w:type="table" w:default="1" w:styleId="TableauNormal">
+  <w:style w:type="table" w:default="1" w:styleId="TableNormal">
     <w:name w:val="Normal Table"/>
     <w:uiPriority w:val="99"/>
     <w:semiHidden/>
@@ -873,7 +876,7 @@
       </w:tblCellMar>
     </w:tblPr>
   </w:style>
-  <w:style w:type="numbering" w:default="1" w:styleId="Aucuneliste">
+  <w:style w:type="numbering" w:default="1" w:styleId="NoList">
     <w:name w:val="No List"/>
     <w:uiPriority w:val="99"/>
     <w:semiHidden/>
@@ -1148,7 +1151,7 @@
 </file>
 
 <file path=customXml/itemProps1.xml><?xml version="1.0" encoding="utf-8"?>
-<ds:datastoreItem xmlns:ds="http://schemas.openxmlformats.org/officeDocument/2006/customXml" ds:itemID="{E609EEA8-8438-4249-9CC2-606BB9991FCF}">
+<ds:datastoreItem xmlns:ds="http://schemas.openxmlformats.org/officeDocument/2006/customXml" ds:itemID="{4983D7C9-4134-458A-AECE-6FFE61A17FFB}">
   <ds:schemaRefs>
     <ds:schemaRef ds:uri="http://schemas.openxmlformats.org/officeDocument/2006/bibliography"/>
   </ds:schemaRefs>

</xml_diff>

<commit_message>
Corrigé diagramme logique mandat 3 et inséré dans word
</commit_message>
<xml_diff>
--- a/Travail 2.docx
+++ b/Travail 2.docx
@@ -139,7 +139,7 @@
           <v:shape id="_x0000_i1025" type="#_x0000_t75" style="width:449.85pt;height:283.4pt" o:ole="">
             <v:imagedata r:id="rId5" o:title=""/>
           </v:shape>
-          <o:OLEObject Type="Embed" ProgID="Visio.Drawing.15" ShapeID="_x0000_i1025" DrawAspect="Content" ObjectID="_1604943404" r:id="rId6"/>
+          <o:OLEObject Type="Embed" ProgID="Visio.Drawing.15" ShapeID="_x0000_i1025" DrawAspect="Content" ObjectID="_1604946844" r:id="rId6"/>
         </w:object>
       </w:r>
     </w:p>
@@ -241,10 +241,10 @@
       </w:pPr>
       <w:r>
         <w:object w:dxaOrig="16201" w:dyaOrig="11581">
-          <v:shape id="_x0000_i1029" type="#_x0000_t75" style="width:6in;height:308.75pt" o:ole="">
+          <v:shape id="_x0000_i1026" type="#_x0000_t75" style="width:6in;height:308.75pt" o:ole="">
             <v:imagedata r:id="rId7" o:title=""/>
           </v:shape>
-          <o:OLEObject Type="Embed" ProgID="Visio.Drawing.15" ShapeID="_x0000_i1029" DrawAspect="Content" ObjectID="_1604943405" r:id="rId8"/>
+          <o:OLEObject Type="Embed" ProgID="Visio.Drawing.15" ShapeID="_x0000_i1026" DrawAspect="Content" ObjectID="_1604946845" r:id="rId8"/>
         </w:object>
       </w:r>
     </w:p>
@@ -270,8 +270,6 @@
           <w:u w:val="single"/>
         </w:rPr>
       </w:pPr>
-      <w:bookmarkStart w:id="0" w:name="_GoBack"/>
-      <w:bookmarkEnd w:id="0"/>
       <w:r>
         <w:rPr>
           <w:b/>
@@ -398,23 +396,20 @@
     <w:p>
       <w:pPr>
         <w:jc w:val="center"/>
-      </w:pPr>
-      <w:r>
-        <w:object w:dxaOrig="19490" w:dyaOrig="11590">
-          <v:shape id="_x0000_i1027" type="#_x0000_t75" style="width:431.4pt;height:256.9pt" o:ole="">
+        <w:rPr>
+          <w:u w:val="single"/>
+        </w:rPr>
+      </w:pPr>
+      <w:r>
+        <w:object w:dxaOrig="18271" w:dyaOrig="11581">
+          <v:shape id="_x0000_i1029" type="#_x0000_t75" style="width:431.4pt;height:273pt" o:ole="">
             <v:imagedata r:id="rId10" o:title=""/>
           </v:shape>
-          <o:OLEObject Type="Embed" ProgID="Visio.Drawing.15" ShapeID="_x0000_i1027" DrawAspect="Content" ObjectID="_1604943406" r:id="rId11"/>
+          <o:OLEObject Type="Embed" ProgID="Visio.Drawing.15" ShapeID="_x0000_i1029" DrawAspect="Content" ObjectID="_1604946846" r:id="rId11"/>
         </w:object>
       </w:r>
-    </w:p>
-    <w:p>
-      <w:pPr>
-        <w:jc w:val="center"/>
-        <w:rPr>
-          <w:u w:val="single"/>
-        </w:rPr>
-      </w:pPr>
+      <w:bookmarkStart w:id="0" w:name="_GoBack"/>
+      <w:bookmarkEnd w:id="0"/>
     </w:p>
     <w:p>
       <w:pPr>
@@ -1151,7 +1146,7 @@
 </file>
 
 <file path=customXml/itemProps1.xml><?xml version="1.0" encoding="utf-8"?>
-<ds:datastoreItem xmlns:ds="http://schemas.openxmlformats.org/officeDocument/2006/customXml" ds:itemID="{4983D7C9-4134-458A-AECE-6FFE61A17FFB}">
+<ds:datastoreItem xmlns:ds="http://schemas.openxmlformats.org/officeDocument/2006/customXml" ds:itemID="{A5686764-DD13-40DC-860E-F0F010798284}">
   <ds:schemaRefs>
     <ds:schemaRef ds:uri="http://schemas.openxmlformats.org/officeDocument/2006/bibliography"/>
   </ds:schemaRefs>

</xml_diff>

<commit_message>
Ajout test selon rappel lol
</commit_message>
<xml_diff>
--- a/Travail 2.docx
+++ b/Travail 2.docx
@@ -136,10 +136,10 @@
             <v:path o:extrusionok="f" gradientshapeok="t" o:connecttype="rect"/>
             <o:lock v:ext="edit" aspectratio="t"/>
           </v:shapetype>
-          <v:shape id="_x0000_i1025" type="#_x0000_t75" style="width:449.85pt;height:283.4pt" o:ole="">
+          <v:shape id="_x0000_i1025" type="#_x0000_t75" style="width:450.25pt;height:283.45pt" o:ole="">
             <v:imagedata r:id="rId5" o:title=""/>
           </v:shape>
-          <o:OLEObject Type="Embed" ProgID="Visio.Drawing.15" ShapeID="_x0000_i1025" DrawAspect="Content" ObjectID="_1604946844" r:id="rId6"/>
+          <o:OLEObject Type="Embed" ProgID="Visio.Drawing.15" ShapeID="_x0000_i1025" DrawAspect="Content" ObjectID="_1604949010" r:id="rId6"/>
         </w:object>
       </w:r>
     </w:p>
@@ -241,10 +241,10 @@
       </w:pPr>
       <w:r>
         <w:object w:dxaOrig="16201" w:dyaOrig="11581">
-          <v:shape id="_x0000_i1026" type="#_x0000_t75" style="width:6in;height:308.75pt" o:ole="">
+          <v:shape id="_x0000_i1026" type="#_x0000_t75" style="width:431.55pt;height:308.5pt" o:ole="">
             <v:imagedata r:id="rId7" o:title=""/>
           </v:shape>
-          <o:OLEObject Type="Embed" ProgID="Visio.Drawing.15" ShapeID="_x0000_i1026" DrawAspect="Content" ObjectID="_1604946845" r:id="rId8"/>
+          <o:OLEObject Type="Embed" ProgID="Visio.Drawing.15" ShapeID="_x0000_i1026" DrawAspect="Content" ObjectID="_1604949011" r:id="rId8"/>
         </w:object>
       </w:r>
     </w:p>
@@ -270,6 +270,39 @@
           <w:u w:val="single"/>
         </w:rPr>
       </w:pPr>
+      <w:r>
+        <w:t xml:space="preserve">Nous avons testé la récupération des adresses DHCP de chacun des postes. Nous avons testé la communication entre chaque poste. Lévis et </w:t>
+      </w:r>
+      <w:proofErr w:type="spellStart"/>
+      <w:r>
+        <w:t>Beauceville</w:t>
+      </w:r>
+      <w:proofErr w:type="spellEnd"/>
+      <w:r>
+        <w:t xml:space="preserve"> est capable de ping les serveurs selon les listes d’accès configurer sur le routeur. Par exemple le PCL-Service est capable de ping le serveur service. Le PCL-Vendeur est capable de ping le serveur WEB.</w:t>
+      </w:r>
+      <w:r>
+        <w:t xml:space="preserve"> Les directeurs peuvent ping tous les serveurs de </w:t>
+      </w:r>
+      <w:r>
+        <w:t>L</w:t>
+      </w:r>
+      <w:r>
+        <w:t xml:space="preserve">evis ou </w:t>
+      </w:r>
+      <w:proofErr w:type="spellStart"/>
+      <w:r>
+        <w:t>B</w:t>
+      </w:r>
+      <w:bookmarkStart w:id="0" w:name="_GoBack"/>
+      <w:bookmarkEnd w:id="0"/>
+      <w:r>
+        <w:t>eauceville</w:t>
+      </w:r>
+      <w:proofErr w:type="spellEnd"/>
+      <w:r>
+        <w:t>.</w:t>
+      </w:r>
       <w:r>
         <w:rPr>
           <w:b/>
@@ -402,27 +435,68 @@
       </w:pPr>
       <w:r>
         <w:object w:dxaOrig="18271" w:dyaOrig="11581">
-          <v:shape id="_x0000_i1029" type="#_x0000_t75" style="width:431.4pt;height:273pt" o:ole="">
+          <v:shape id="_x0000_i1027" type="#_x0000_t75" style="width:431.1pt;height:272.5pt" o:ole="">
             <v:imagedata r:id="rId10" o:title=""/>
           </v:shape>
-          <o:OLEObject Type="Embed" ProgID="Visio.Drawing.15" ShapeID="_x0000_i1029" DrawAspect="Content" ObjectID="_1604946846" r:id="rId11"/>
+          <o:OLEObject Type="Embed" ProgID="Visio.Drawing.15" ShapeID="_x0000_i1027" DrawAspect="Content" ObjectID="_1604949012" r:id="rId11"/>
         </w:object>
       </w:r>
-      <w:bookmarkStart w:id="0" w:name="_GoBack"/>
-      <w:bookmarkEnd w:id="0"/>
-    </w:p>
-    <w:p>
-      <w:pPr>
-        <w:jc w:val="center"/>
-        <w:rPr>
-          <w:u w:val="single"/>
-        </w:rPr>
-      </w:pPr>
-      <w:r>
-        <w:rPr>
-          <w:u w:val="single"/>
-        </w:rPr>
+    </w:p>
+    <w:p>
+      <w:pPr>
+        <w:jc w:val="center"/>
+        <w:rPr>
+          <w:u w:val="single"/>
+        </w:rPr>
+      </w:pPr>
+    </w:p>
+    <w:p>
+      <w:pPr>
+        <w:jc w:val="center"/>
+        <w:rPr>
+          <w:u w:val="single"/>
+        </w:rPr>
+      </w:pPr>
+      <w:r>
+        <w:rPr>
+          <w:u w:val="single"/>
+        </w:rPr>
+        <w:lastRenderedPageBreak/>
         <w:t>Tests effectués</w:t>
+      </w:r>
+    </w:p>
+    <w:p>
+      <w:pPr>
+        <w:jc w:val="center"/>
+      </w:pPr>
+      <w:r>
+        <w:t>Nous avons testé</w:t>
+      </w:r>
+      <w:r>
+        <w:t xml:space="preserve"> le ping de Pieces vers le serveur inventaire qui fonctionne et de Pieces </w:t>
+      </w:r>
+      <w:r>
+        <w:t xml:space="preserve">vers </w:t>
+      </w:r>
+      <w:r>
+        <w:t>les autres serveurs</w:t>
+      </w:r>
+      <w:r>
+        <w:t xml:space="preserve"> qui ne fonctionne pas.</w:t>
+      </w:r>
+      <w:r>
+        <w:t xml:space="preserve"> </w:t>
+      </w:r>
+      <w:r>
+        <w:t xml:space="preserve">Par exemple le ping de PCB-Réceptionniste vers le serveur inventaire ne fonctionne par car il n’a pas </w:t>
+      </w:r>
+      <w:proofErr w:type="gramStart"/>
+      <w:r>
+        <w:t>les droit</w:t>
+      </w:r>
+      <w:proofErr w:type="gramEnd"/>
+      <w:r>
+        <w:t xml:space="preserve"> d’accès.</w:t>
       </w:r>
     </w:p>
     <w:p>
@@ -850,13 +924,13 @@
     <w:name w:val="Normal"/>
     <w:qFormat/>
   </w:style>
-  <w:style w:type="character" w:default="1" w:styleId="DefaultParagraphFont">
+  <w:style w:type="character" w:default="1" w:styleId="Policepardfaut">
     <w:name w:val="Default Paragraph Font"/>
     <w:uiPriority w:val="1"/>
     <w:semiHidden/>
     <w:unhideWhenUsed/>
   </w:style>
-  <w:style w:type="table" w:default="1" w:styleId="TableNormal">
+  <w:style w:type="table" w:default="1" w:styleId="TableauNormal">
     <w:name w:val="Normal Table"/>
     <w:uiPriority w:val="99"/>
     <w:semiHidden/>
@@ -871,7 +945,7 @@
       </w:tblCellMar>
     </w:tblPr>
   </w:style>
-  <w:style w:type="numbering" w:default="1" w:styleId="NoList">
+  <w:style w:type="numbering" w:default="1" w:styleId="Aucuneliste">
     <w:name w:val="No List"/>
     <w:uiPriority w:val="99"/>
     <w:semiHidden/>
@@ -1146,7 +1220,7 @@
 </file>
 
 <file path=customXml/itemProps1.xml><?xml version="1.0" encoding="utf-8"?>
-<ds:datastoreItem xmlns:ds="http://schemas.openxmlformats.org/officeDocument/2006/customXml" ds:itemID="{A5686764-DD13-40DC-860E-F0F010798284}">
+<ds:datastoreItem xmlns:ds="http://schemas.openxmlformats.org/officeDocument/2006/customXml" ds:itemID="{2BCC6CC3-6975-4B01-A422-0DFFA6D671D9}">
   <ds:schemaRefs>
     <ds:schemaRef ds:uri="http://schemas.openxmlformats.org/officeDocument/2006/bibliography"/>
   </ds:schemaRefs>

</xml_diff>